<commit_message>
Update A14 instructions for Racket
</commit_message>
<xml_diff>
--- a/Homework/Assignment_14/Assignment_14.docx
+++ b/Homework/Assignment_14/Assignment_14.docx
@@ -1,6 +1,6 @@
 
 <file path=word/document.xml><?xml version="1.0" encoding="utf-8"?>
-<w:document xmlns:wpc="http://schemas.microsoft.com/office/word/2010/wordprocessingCanvas" xmlns:cx="http://schemas.microsoft.com/office/drawing/2014/chartex" xmlns:cx1="http://schemas.microsoft.com/office/drawing/2015/9/8/chartex" xmlns:cx2="http://schemas.microsoft.com/office/drawing/2015/10/21/chartex" xmlns:cx3="http://schemas.microsoft.com/office/drawing/2016/5/9/chartex" xmlns:cx4="http://schemas.microsoft.com/office/drawing/2016/5/10/chartex" xmlns:cx5="http://schemas.microsoft.com/office/drawing/2016/5/11/chartex" xmlns:cx6="http://schemas.microsoft.com/office/drawing/2016/5/12/chartex" xmlns:cx7="http://schemas.microsoft.com/office/drawing/2016/5/13/chartex" xmlns:cx8="http://schemas.microsoft.com/office/drawing/2016/5/14/chartex" xmlns:mc="http://schemas.openxmlformats.org/markup-compatibility/2006" xmlns:aink="http://schemas.microsoft.com/office/drawing/2016/ink" xmlns:am3d="http://schemas.microsoft.com/office/drawing/2017/model3d" xmlns:o="urn:schemas-microsoft-com:office:office" xmlns:r="http://schemas.openxmlformats.org/officeDocument/2006/relationships" xmlns:m="http://schemas.openxmlformats.org/officeDocument/2006/math" xmlns:v="urn:schemas-microsoft-com:vml" xmlns:wp14="http://schemas.microsoft.com/office/word/2010/wordprocessingDrawing" xmlns:wp="http://schemas.openxmlformats.org/drawingml/2006/wordprocessingDrawing" xmlns:w10="urn:schemas-microsoft-com:office:word" xmlns:w="http://schemas.openxmlformats.org/wordprocessingml/2006/main" xmlns:w14="http://schemas.microsoft.com/office/word/2010/wordml" xmlns:w15="http://schemas.microsoft.com/office/word/2012/wordml" xmlns:w16cid="http://schemas.microsoft.com/office/word/2016/wordml/cid" xmlns:w16se="http://schemas.microsoft.com/office/word/2015/wordml/symex" xmlns:wpg="http://schemas.microsoft.com/office/word/2010/wordprocessingGroup" xmlns:wpi="http://schemas.microsoft.com/office/word/2010/wordprocessingInk" xmlns:wne="http://schemas.microsoft.com/office/word/2006/wordml" xmlns:wps="http://schemas.microsoft.com/office/word/2010/wordprocessingShape" mc:Ignorable="w14 w15 w16se w16cid wp14">
+<w:document xmlns:wpc="http://schemas.microsoft.com/office/word/2010/wordprocessingCanvas" xmlns:cx="http://schemas.microsoft.com/office/drawing/2014/chartex" xmlns:cx1="http://schemas.microsoft.com/office/drawing/2015/9/8/chartex" xmlns:cx2="http://schemas.microsoft.com/office/drawing/2015/10/21/chartex" xmlns:cx3="http://schemas.microsoft.com/office/drawing/2016/5/9/chartex" xmlns:cx4="http://schemas.microsoft.com/office/drawing/2016/5/10/chartex" xmlns:cx5="http://schemas.microsoft.com/office/drawing/2016/5/11/chartex" xmlns:cx6="http://schemas.microsoft.com/office/drawing/2016/5/12/chartex" xmlns:cx7="http://schemas.microsoft.com/office/drawing/2016/5/13/chartex" xmlns:cx8="http://schemas.microsoft.com/office/drawing/2016/5/14/chartex" xmlns:mc="http://schemas.openxmlformats.org/markup-compatibility/2006" xmlns:aink="http://schemas.microsoft.com/office/drawing/2016/ink" xmlns:am3d="http://schemas.microsoft.com/office/drawing/2017/model3d" xmlns:o="urn:schemas-microsoft-com:office:office" xmlns:r="http://schemas.openxmlformats.org/officeDocument/2006/relationships" xmlns:m="http://schemas.openxmlformats.org/officeDocument/2006/math" xmlns:v="urn:schemas-microsoft-com:vml" xmlns:wp14="http://schemas.microsoft.com/office/word/2010/wordprocessingDrawing" xmlns:wp="http://schemas.openxmlformats.org/drawingml/2006/wordprocessingDrawing" xmlns:w10="urn:schemas-microsoft-com:office:word" xmlns:w="http://schemas.openxmlformats.org/wordprocessingml/2006/main" xmlns:w14="http://schemas.microsoft.com/office/word/2010/wordml" xmlns:w15="http://schemas.microsoft.com/office/word/2012/wordml" xmlns:w16cex="http://schemas.microsoft.com/office/word/2018/wordml/cex" xmlns:w16cid="http://schemas.microsoft.com/office/word/2016/wordml/cid" xmlns:w16="http://schemas.microsoft.com/office/word/2018/wordml" xmlns:w16sdtdh="http://schemas.microsoft.com/office/word/2020/wordml/sdtdatahash" xmlns:w16se="http://schemas.microsoft.com/office/word/2015/wordml/symex" xmlns:wpg="http://schemas.microsoft.com/office/word/2010/wordprocessingGroup" xmlns:wpi="http://schemas.microsoft.com/office/word/2010/wordprocessingInk" xmlns:wne="http://schemas.microsoft.com/office/word/2006/wordml" xmlns:wps="http://schemas.microsoft.com/office/word/2010/wordprocessingShape" mc:Ignorable="w14 w15 w16se w16cid w16 w16cex w16sdtdh wp14">
   <w:body>
     <w:p>
       <w:pPr>
@@ -468,6 +468,7 @@
         </w:rPr>
         <w:t>if</w:t>
       </w:r>
+      <w:proofErr w:type="gramStart"/>
       <w:r>
         <w:rPr>
           <w:sz w:val="22"/>
@@ -481,7 +482,54 @@
           <w:sz w:val="22"/>
           <w:szCs w:val="22"/>
         </w:rPr>
-        <w:t>(if &lt;exp&gt; &lt;exp&gt;)</w:t>
+        <w:t>(</w:t>
+      </w:r>
+      <w:proofErr w:type="gramEnd"/>
+      <w:r>
+        <w:rPr>
+          <w:rFonts w:ascii="Courier New" w:hAnsi="Courier New" w:cs="Courier New"/>
+          <w:sz w:val="22"/>
+          <w:szCs w:val="22"/>
+        </w:rPr>
+        <w:t>if &lt;exp&gt; &lt;exp&gt;)</w:t>
+      </w:r>
+      <w:r>
+        <w:rPr>
+          <w:sz w:val="22"/>
+          <w:szCs w:val="22"/>
+        </w:rPr>
+        <w:t xml:space="preserve">. This is </w:t>
+      </w:r>
+      <w:proofErr w:type="gramStart"/>
+      <w:r>
+        <w:rPr>
+          <w:sz w:val="22"/>
+          <w:szCs w:val="22"/>
+        </w:rPr>
+        <w:t>similar to</w:t>
+      </w:r>
+      <w:proofErr w:type="gramEnd"/>
+      <w:r>
+        <w:rPr>
+          <w:sz w:val="22"/>
+          <w:szCs w:val="22"/>
+        </w:rPr>
+        <w:t xml:space="preserve"> Racket’s </w:t>
+      </w:r>
+      <w:r>
+        <w:rPr>
+          <w:rFonts w:ascii="Consolas" w:hAnsi="Consolas"/>
+          <w:sz w:val="22"/>
+          <w:szCs w:val="22"/>
+        </w:rPr>
+        <w:t>when</w:t>
+      </w:r>
+      <w:r>
+        <w:rPr>
+          <w:sz w:val="22"/>
+          <w:szCs w:val="22"/>
+        </w:rPr>
+        <w:t>.</w:t>
       </w:r>
     </w:p>
     <w:p>
@@ -1237,25 +1285,18 @@
       </w:r>
       <w:r>
         <w:rPr>
+          <w:iCs/>
+          <w:sz w:val="22"/>
+          <w:szCs w:val="22"/>
+        </w:rPr>
+        <w:t>Racket’s</w:t>
+      </w:r>
+      <w:r>
+        <w:rPr>
           <w:i/>
           <w:sz w:val="22"/>
           <w:szCs w:val="22"/>
         </w:rPr>
-        <w:t xml:space="preserve">Chez </w:t>
-      </w:r>
-      <w:r>
-        <w:rPr>
-          <w:sz w:val="22"/>
-          <w:szCs w:val="22"/>
-        </w:rPr>
-        <w:t>Scheme's</w:t>
-      </w:r>
-      <w:r>
-        <w:rPr>
-          <w:i/>
-          <w:sz w:val="22"/>
-          <w:szCs w:val="22"/>
-        </w:rPr>
         <w:t xml:space="preserve"> </w:t>
       </w:r>
       <w:r>
@@ -1271,7 +1312,43 @@
           <w:sz w:val="22"/>
           <w:szCs w:val="22"/>
         </w:rPr>
-        <w:t xml:space="preserve"> procedure useful in this implementation:</w:t>
+        <w:t xml:space="preserve"> procedure useful in this implementation</w:t>
+      </w:r>
+      <w:r>
+        <w:rPr>
+          <w:sz w:val="22"/>
+          <w:szCs w:val="22"/>
+        </w:rPr>
+        <w:t xml:space="preserve">. </w:t>
+      </w:r>
+      <w:r>
+        <w:rPr>
+          <w:sz w:val="22"/>
+          <w:szCs w:val="22"/>
+        </w:rPr>
+        <w:t>Below is an example of how I’d like one-armed</w:t>
+      </w:r>
+      <w:r>
+        <w:rPr>
+          <w:sz w:val="22"/>
+          <w:szCs w:val="22"/>
+        </w:rPr>
+        <w:t xml:space="preserve"> </w:t>
+      </w:r>
+      <w:r>
+        <w:rPr>
+          <w:rFonts w:ascii="Consolas" w:hAnsi="Consolas"/>
+          <w:sz w:val="22"/>
+          <w:szCs w:val="22"/>
+        </w:rPr>
+        <w:t>if</w:t>
+      </w:r>
+      <w:r>
+        <w:rPr>
+          <w:sz w:val="22"/>
+          <w:szCs w:val="22"/>
+        </w:rPr>
+        <w:t xml:space="preserve"> to work:</w:t>
       </w:r>
       <w:r>
         <w:rPr>
@@ -1969,7 +2046,15 @@
           <w:sz w:val="22"/>
           <w:szCs w:val="22"/>
         </w:rPr>
-        <w:t xml:space="preserve"> of an expression as well, if those sub</w:t>
+        <w:t xml:space="preserve"> of an </w:t>
+      </w:r>
+      <w:r>
+        <w:rPr>
+          <w:sz w:val="22"/>
+          <w:szCs w:val="22"/>
+        </w:rPr>
+        <w:lastRenderedPageBreak/>
+        <w:t>expression as well, if those sub</w:t>
       </w:r>
       <w:r>
         <w:rPr>
@@ -2036,7 +2121,6 @@
           <w:sz w:val="22"/>
           <w:szCs w:val="22"/>
         </w:rPr>
-        <w:lastRenderedPageBreak/>
         <w:tab/>
       </w:r>
       <w:r>
@@ -2854,16 +2938,7 @@
           <w:sz w:val="22"/>
           <w:szCs w:val="22"/>
         </w:rPr>
-        <w:t>*</w:t>
-      </w:r>
-      <w:bookmarkStart w:id="0" w:name="_GoBack"/>
-      <w:bookmarkEnd w:id="0"/>
-      <w:r>
-        <w:rPr>
-          <w:sz w:val="22"/>
-          <w:szCs w:val="22"/>
-        </w:rPr>
-        <w:t xml:space="preserve">.  The basic goal here is that your interpreter </w:t>
+        <w:t xml:space="preserve">*.  The basic goal here is that your interpreter </w:t>
       </w:r>
       <w:r>
         <w:rPr>
@@ -3000,14 +3075,31 @@
           <w:sz w:val="22"/>
           <w:szCs w:val="22"/>
         </w:rPr>
-        <w:t>=&gt;</w:t>
-      </w:r>
-      <w:r>
-        <w:rPr>
-          <w:sz w:val="22"/>
-          <w:szCs w:val="22"/>
-        </w:rPr>
-        <w:t xml:space="preserve">  or the clauses with only a test </w:t>
+        <w:t>=</w:t>
+      </w:r>
+      <w:proofErr w:type="gramStart"/>
+      <w:r>
+        <w:rPr>
+          <w:rFonts w:ascii="Courier New" w:hAnsi="Courier New" w:cs="Courier New"/>
+          <w:sz w:val="22"/>
+          <w:szCs w:val="22"/>
+        </w:rPr>
+        <w:t>&gt;</w:t>
+      </w:r>
+      <w:r>
+        <w:rPr>
+          <w:sz w:val="22"/>
+          <w:szCs w:val="22"/>
+        </w:rPr>
+        <w:t xml:space="preserve">  or</w:t>
+      </w:r>
+      <w:proofErr w:type="gramEnd"/>
+      <w:r>
+        <w:rPr>
+          <w:sz w:val="22"/>
+          <w:szCs w:val="22"/>
+        </w:rPr>
+        <w:t xml:space="preserve"> the clauses with only a test </w:t>
       </w:r>
       <w:r>
         <w:rPr>
@@ -3021,23 +3113,7 @@
           <w:sz w:val="22"/>
           <w:szCs w:val="22"/>
         </w:rPr>
-        <w:t xml:space="preserve">described in Section 5.3 of TSPL); you only </w:t>
-      </w:r>
-      <w:proofErr w:type="gramStart"/>
-      <w:r>
-        <w:rPr>
-          <w:sz w:val="22"/>
-          <w:szCs w:val="22"/>
-        </w:rPr>
-        <w:t>have to</w:t>
-      </w:r>
-      <w:proofErr w:type="gramEnd"/>
-      <w:r>
-        <w:rPr>
-          <w:sz w:val="22"/>
-          <w:szCs w:val="22"/>
-        </w:rPr>
-        <w:t xml:space="preserve"> </w:t>
+        <w:t xml:space="preserve">described in Section 5.3 of TSPL); you only have to </w:t>
       </w:r>
       <w:r>
         <w:rPr>
@@ -3481,7 +3557,7 @@
 </file>
 
 <file path=word/endnotes.xml><?xml version="1.0" encoding="utf-8"?>
-<w:endnotes xmlns:wpc="http://schemas.microsoft.com/office/word/2010/wordprocessingCanvas" xmlns:cx="http://schemas.microsoft.com/office/drawing/2014/chartex" xmlns:cx1="http://schemas.microsoft.com/office/drawing/2015/9/8/chartex" xmlns:cx2="http://schemas.microsoft.com/office/drawing/2015/10/21/chartex" xmlns:cx3="http://schemas.microsoft.com/office/drawing/2016/5/9/chartex" xmlns:cx4="http://schemas.microsoft.com/office/drawing/2016/5/10/chartex" xmlns:cx5="http://schemas.microsoft.com/office/drawing/2016/5/11/chartex" xmlns:cx6="http://schemas.microsoft.com/office/drawing/2016/5/12/chartex" xmlns:cx7="http://schemas.microsoft.com/office/drawing/2016/5/13/chartex" xmlns:cx8="http://schemas.microsoft.com/office/drawing/2016/5/14/chartex" xmlns:mc="http://schemas.openxmlformats.org/markup-compatibility/2006" xmlns:aink="http://schemas.microsoft.com/office/drawing/2016/ink" xmlns:am3d="http://schemas.microsoft.com/office/drawing/2017/model3d" xmlns:o="urn:schemas-microsoft-com:office:office" xmlns:r="http://schemas.openxmlformats.org/officeDocument/2006/relationships" xmlns:m="http://schemas.openxmlformats.org/officeDocument/2006/math" xmlns:v="urn:schemas-microsoft-com:vml" xmlns:wp14="http://schemas.microsoft.com/office/word/2010/wordprocessingDrawing" xmlns:wp="http://schemas.openxmlformats.org/drawingml/2006/wordprocessingDrawing" xmlns:w10="urn:schemas-microsoft-com:office:word" xmlns:w="http://schemas.openxmlformats.org/wordprocessingml/2006/main" xmlns:w14="http://schemas.microsoft.com/office/word/2010/wordml" xmlns:w15="http://schemas.microsoft.com/office/word/2012/wordml" xmlns:w16cid="http://schemas.microsoft.com/office/word/2016/wordml/cid" xmlns:w16se="http://schemas.microsoft.com/office/word/2015/wordml/symex" xmlns:wpg="http://schemas.microsoft.com/office/word/2010/wordprocessingGroup" xmlns:wpi="http://schemas.microsoft.com/office/word/2010/wordprocessingInk" xmlns:wne="http://schemas.microsoft.com/office/word/2006/wordml" xmlns:wps="http://schemas.microsoft.com/office/word/2010/wordprocessingShape" mc:Ignorable="w14 w15 w16se w16cid wp14">
+<w:endnotes xmlns:wpc="http://schemas.microsoft.com/office/word/2010/wordprocessingCanvas" xmlns:cx="http://schemas.microsoft.com/office/drawing/2014/chartex" xmlns:cx1="http://schemas.microsoft.com/office/drawing/2015/9/8/chartex" xmlns:cx2="http://schemas.microsoft.com/office/drawing/2015/10/21/chartex" xmlns:cx3="http://schemas.microsoft.com/office/drawing/2016/5/9/chartex" xmlns:cx4="http://schemas.microsoft.com/office/drawing/2016/5/10/chartex" xmlns:cx5="http://schemas.microsoft.com/office/drawing/2016/5/11/chartex" xmlns:cx6="http://schemas.microsoft.com/office/drawing/2016/5/12/chartex" xmlns:cx7="http://schemas.microsoft.com/office/drawing/2016/5/13/chartex" xmlns:cx8="http://schemas.microsoft.com/office/drawing/2016/5/14/chartex" xmlns:mc="http://schemas.openxmlformats.org/markup-compatibility/2006" xmlns:aink="http://schemas.microsoft.com/office/drawing/2016/ink" xmlns:am3d="http://schemas.microsoft.com/office/drawing/2017/model3d" xmlns:o="urn:schemas-microsoft-com:office:office" xmlns:r="http://schemas.openxmlformats.org/officeDocument/2006/relationships" xmlns:m="http://schemas.openxmlformats.org/officeDocument/2006/math" xmlns:v="urn:schemas-microsoft-com:vml" xmlns:wp14="http://schemas.microsoft.com/office/word/2010/wordprocessingDrawing" xmlns:wp="http://schemas.openxmlformats.org/drawingml/2006/wordprocessingDrawing" xmlns:w10="urn:schemas-microsoft-com:office:word" xmlns:w="http://schemas.openxmlformats.org/wordprocessingml/2006/main" xmlns:w14="http://schemas.microsoft.com/office/word/2010/wordml" xmlns:w15="http://schemas.microsoft.com/office/word/2012/wordml" xmlns:w16cex="http://schemas.microsoft.com/office/word/2018/wordml/cex" xmlns:w16cid="http://schemas.microsoft.com/office/word/2016/wordml/cid" xmlns:w16="http://schemas.microsoft.com/office/word/2018/wordml" xmlns:w16sdtdh="http://schemas.microsoft.com/office/word/2020/wordml/sdtdatahash" xmlns:w16se="http://schemas.microsoft.com/office/word/2015/wordml/symex" xmlns:wpg="http://schemas.microsoft.com/office/word/2010/wordprocessingGroup" xmlns:wpi="http://schemas.microsoft.com/office/word/2010/wordprocessingInk" xmlns:wne="http://schemas.microsoft.com/office/word/2006/wordml" xmlns:wps="http://schemas.microsoft.com/office/word/2010/wordprocessingShape" mc:Ignorable="w14 w15 w16se w16cid w16 w16cex w16sdtdh wp14">
   <w:endnote w:type="separator" w:id="-1">
     <w:p>
       <w:r>
@@ -3500,7 +3576,7 @@
 </file>
 
 <file path=word/footer1.xml><?xml version="1.0" encoding="utf-8"?>
-<w:ftr xmlns:wpc="http://schemas.microsoft.com/office/word/2010/wordprocessingCanvas" xmlns:cx="http://schemas.microsoft.com/office/drawing/2014/chartex" xmlns:cx1="http://schemas.microsoft.com/office/drawing/2015/9/8/chartex" xmlns:cx2="http://schemas.microsoft.com/office/drawing/2015/10/21/chartex" xmlns:cx3="http://schemas.microsoft.com/office/drawing/2016/5/9/chartex" xmlns:cx4="http://schemas.microsoft.com/office/drawing/2016/5/10/chartex" xmlns:cx5="http://schemas.microsoft.com/office/drawing/2016/5/11/chartex" xmlns:cx6="http://schemas.microsoft.com/office/drawing/2016/5/12/chartex" xmlns:cx7="http://schemas.microsoft.com/office/drawing/2016/5/13/chartex" xmlns:cx8="http://schemas.microsoft.com/office/drawing/2016/5/14/chartex" xmlns:mc="http://schemas.openxmlformats.org/markup-compatibility/2006" xmlns:aink="http://schemas.microsoft.com/office/drawing/2016/ink" xmlns:am3d="http://schemas.microsoft.com/office/drawing/2017/model3d" xmlns:o="urn:schemas-microsoft-com:office:office" xmlns:r="http://schemas.openxmlformats.org/officeDocument/2006/relationships" xmlns:m="http://schemas.openxmlformats.org/officeDocument/2006/math" xmlns:v="urn:schemas-microsoft-com:vml" xmlns:wp14="http://schemas.microsoft.com/office/word/2010/wordprocessingDrawing" xmlns:wp="http://schemas.openxmlformats.org/drawingml/2006/wordprocessingDrawing" xmlns:w10="urn:schemas-microsoft-com:office:word" xmlns:w="http://schemas.openxmlformats.org/wordprocessingml/2006/main" xmlns:w14="http://schemas.microsoft.com/office/word/2010/wordml" xmlns:w15="http://schemas.microsoft.com/office/word/2012/wordml" xmlns:w16cid="http://schemas.microsoft.com/office/word/2016/wordml/cid" xmlns:w16se="http://schemas.microsoft.com/office/word/2015/wordml/symex" xmlns:wpg="http://schemas.microsoft.com/office/word/2010/wordprocessingGroup" xmlns:wpi="http://schemas.microsoft.com/office/word/2010/wordprocessingInk" xmlns:wne="http://schemas.microsoft.com/office/word/2006/wordml" xmlns:wps="http://schemas.microsoft.com/office/word/2010/wordprocessingShape" mc:Ignorable="w14 w15 w16se w16cid wp14">
+<w:ftr xmlns:wpc="http://schemas.microsoft.com/office/word/2010/wordprocessingCanvas" xmlns:cx="http://schemas.microsoft.com/office/drawing/2014/chartex" xmlns:cx1="http://schemas.microsoft.com/office/drawing/2015/9/8/chartex" xmlns:cx2="http://schemas.microsoft.com/office/drawing/2015/10/21/chartex" xmlns:cx3="http://schemas.microsoft.com/office/drawing/2016/5/9/chartex" xmlns:cx4="http://schemas.microsoft.com/office/drawing/2016/5/10/chartex" xmlns:cx5="http://schemas.microsoft.com/office/drawing/2016/5/11/chartex" xmlns:cx6="http://schemas.microsoft.com/office/drawing/2016/5/12/chartex" xmlns:cx7="http://schemas.microsoft.com/office/drawing/2016/5/13/chartex" xmlns:cx8="http://schemas.microsoft.com/office/drawing/2016/5/14/chartex" xmlns:mc="http://schemas.openxmlformats.org/markup-compatibility/2006" xmlns:aink="http://schemas.microsoft.com/office/drawing/2016/ink" xmlns:am3d="http://schemas.microsoft.com/office/drawing/2017/model3d" xmlns:o="urn:schemas-microsoft-com:office:office" xmlns:r="http://schemas.openxmlformats.org/officeDocument/2006/relationships" xmlns:m="http://schemas.openxmlformats.org/officeDocument/2006/math" xmlns:v="urn:schemas-microsoft-com:vml" xmlns:wp14="http://schemas.microsoft.com/office/word/2010/wordprocessingDrawing" xmlns:wp="http://schemas.openxmlformats.org/drawingml/2006/wordprocessingDrawing" xmlns:w10="urn:schemas-microsoft-com:office:word" xmlns:w="http://schemas.openxmlformats.org/wordprocessingml/2006/main" xmlns:w14="http://schemas.microsoft.com/office/word/2010/wordml" xmlns:w15="http://schemas.microsoft.com/office/word/2012/wordml" xmlns:w16cex="http://schemas.microsoft.com/office/word/2018/wordml/cex" xmlns:w16cid="http://schemas.microsoft.com/office/word/2016/wordml/cid" xmlns:w16="http://schemas.microsoft.com/office/word/2018/wordml" xmlns:w16sdtdh="http://schemas.microsoft.com/office/word/2020/wordml/sdtdatahash" xmlns:w16se="http://schemas.microsoft.com/office/word/2015/wordml/symex" xmlns:wpg="http://schemas.microsoft.com/office/word/2010/wordprocessingGroup" xmlns:wpi="http://schemas.microsoft.com/office/word/2010/wordprocessingInk" xmlns:wne="http://schemas.microsoft.com/office/word/2006/wordml" xmlns:wps="http://schemas.microsoft.com/office/word/2010/wordprocessingShape" mc:Ignorable="w14 w15 w16se w16cid w16 w16cex w16sdtdh wp14">
   <w:p>
     <w:pPr>
       <w:pStyle w:val="Footer"/>
@@ -3561,7 +3637,7 @@
         <w:noProof/>
         <w:sz w:val="16"/>
       </w:rPr>
-      <w:t>01/14/21</w:t>
+      <w:t>01/12/22</w:t>
     </w:r>
     <w:r>
       <w:rPr>
@@ -3574,7 +3650,7 @@
 </file>
 
 <file path=word/footnotes.xml><?xml version="1.0" encoding="utf-8"?>
-<w:footnotes xmlns:wpc="http://schemas.microsoft.com/office/word/2010/wordprocessingCanvas" xmlns:cx="http://schemas.microsoft.com/office/drawing/2014/chartex" xmlns:cx1="http://schemas.microsoft.com/office/drawing/2015/9/8/chartex" xmlns:cx2="http://schemas.microsoft.com/office/drawing/2015/10/21/chartex" xmlns:cx3="http://schemas.microsoft.com/office/drawing/2016/5/9/chartex" xmlns:cx4="http://schemas.microsoft.com/office/drawing/2016/5/10/chartex" xmlns:cx5="http://schemas.microsoft.com/office/drawing/2016/5/11/chartex" xmlns:cx6="http://schemas.microsoft.com/office/drawing/2016/5/12/chartex" xmlns:cx7="http://schemas.microsoft.com/office/drawing/2016/5/13/chartex" xmlns:cx8="http://schemas.microsoft.com/office/drawing/2016/5/14/chartex" xmlns:mc="http://schemas.openxmlformats.org/markup-compatibility/2006" xmlns:aink="http://schemas.microsoft.com/office/drawing/2016/ink" xmlns:am3d="http://schemas.microsoft.com/office/drawing/2017/model3d" xmlns:o="urn:schemas-microsoft-com:office:office" xmlns:r="http://schemas.openxmlformats.org/officeDocument/2006/relationships" xmlns:m="http://schemas.openxmlformats.org/officeDocument/2006/math" xmlns:v="urn:schemas-microsoft-com:vml" xmlns:wp14="http://schemas.microsoft.com/office/word/2010/wordprocessingDrawing" xmlns:wp="http://schemas.openxmlformats.org/drawingml/2006/wordprocessingDrawing" xmlns:w10="urn:schemas-microsoft-com:office:word" xmlns:w="http://schemas.openxmlformats.org/wordprocessingml/2006/main" xmlns:w14="http://schemas.microsoft.com/office/word/2010/wordml" xmlns:w15="http://schemas.microsoft.com/office/word/2012/wordml" xmlns:w16cid="http://schemas.microsoft.com/office/word/2016/wordml/cid" xmlns:w16se="http://schemas.microsoft.com/office/word/2015/wordml/symex" xmlns:wpg="http://schemas.microsoft.com/office/word/2010/wordprocessingGroup" xmlns:wpi="http://schemas.microsoft.com/office/word/2010/wordprocessingInk" xmlns:wne="http://schemas.microsoft.com/office/word/2006/wordml" xmlns:wps="http://schemas.microsoft.com/office/word/2010/wordprocessingShape" mc:Ignorable="w14 w15 w16se w16cid wp14">
+<w:footnotes xmlns:wpc="http://schemas.microsoft.com/office/word/2010/wordprocessingCanvas" xmlns:cx="http://schemas.microsoft.com/office/drawing/2014/chartex" xmlns:cx1="http://schemas.microsoft.com/office/drawing/2015/9/8/chartex" xmlns:cx2="http://schemas.microsoft.com/office/drawing/2015/10/21/chartex" xmlns:cx3="http://schemas.microsoft.com/office/drawing/2016/5/9/chartex" xmlns:cx4="http://schemas.microsoft.com/office/drawing/2016/5/10/chartex" xmlns:cx5="http://schemas.microsoft.com/office/drawing/2016/5/11/chartex" xmlns:cx6="http://schemas.microsoft.com/office/drawing/2016/5/12/chartex" xmlns:cx7="http://schemas.microsoft.com/office/drawing/2016/5/13/chartex" xmlns:cx8="http://schemas.microsoft.com/office/drawing/2016/5/14/chartex" xmlns:mc="http://schemas.openxmlformats.org/markup-compatibility/2006" xmlns:aink="http://schemas.microsoft.com/office/drawing/2016/ink" xmlns:am3d="http://schemas.microsoft.com/office/drawing/2017/model3d" xmlns:o="urn:schemas-microsoft-com:office:office" xmlns:r="http://schemas.openxmlformats.org/officeDocument/2006/relationships" xmlns:m="http://schemas.openxmlformats.org/officeDocument/2006/math" xmlns:v="urn:schemas-microsoft-com:vml" xmlns:wp14="http://schemas.microsoft.com/office/word/2010/wordprocessingDrawing" xmlns:wp="http://schemas.openxmlformats.org/drawingml/2006/wordprocessingDrawing" xmlns:w10="urn:schemas-microsoft-com:office:word" xmlns:w="http://schemas.openxmlformats.org/wordprocessingml/2006/main" xmlns:w14="http://schemas.microsoft.com/office/word/2010/wordml" xmlns:w15="http://schemas.microsoft.com/office/word/2012/wordml" xmlns:w16cex="http://schemas.microsoft.com/office/word/2018/wordml/cex" xmlns:w16cid="http://schemas.microsoft.com/office/word/2016/wordml/cid" xmlns:w16="http://schemas.microsoft.com/office/word/2018/wordml" xmlns:w16sdtdh="http://schemas.microsoft.com/office/word/2020/wordml/sdtdatahash" xmlns:w16se="http://schemas.microsoft.com/office/word/2015/wordml/symex" xmlns:wpg="http://schemas.microsoft.com/office/word/2010/wordprocessingGroup" xmlns:wpi="http://schemas.microsoft.com/office/word/2010/wordprocessingInk" xmlns:wne="http://schemas.microsoft.com/office/word/2006/wordml" xmlns:wps="http://schemas.microsoft.com/office/word/2010/wordprocessingShape" mc:Ignorable="w14 w15 w16se w16cid w16 w16cex w16sdtdh wp14">
   <w:footnote w:type="separator" w:id="-1">
     <w:p>
       <w:r>
@@ -3593,7 +3669,7 @@
 </file>
 
 <file path=word/numbering.xml><?xml version="1.0" encoding="utf-8"?>
-<w:numbering xmlns:wpc="http://schemas.microsoft.com/office/word/2010/wordprocessingCanvas" xmlns:cx="http://schemas.microsoft.com/office/drawing/2014/chartex" xmlns:cx1="http://schemas.microsoft.com/office/drawing/2015/9/8/chartex" xmlns:cx2="http://schemas.microsoft.com/office/drawing/2015/10/21/chartex" xmlns:cx3="http://schemas.microsoft.com/office/drawing/2016/5/9/chartex" xmlns:cx4="http://schemas.microsoft.com/office/drawing/2016/5/10/chartex" xmlns:cx5="http://schemas.microsoft.com/office/drawing/2016/5/11/chartex" xmlns:cx6="http://schemas.microsoft.com/office/drawing/2016/5/12/chartex" xmlns:cx7="http://schemas.microsoft.com/office/drawing/2016/5/13/chartex" xmlns:cx8="http://schemas.microsoft.com/office/drawing/2016/5/14/chartex" xmlns:mc="http://schemas.openxmlformats.org/markup-compatibility/2006" xmlns:aink="http://schemas.microsoft.com/office/drawing/2016/ink" xmlns:am3d="http://schemas.microsoft.com/office/drawing/2017/model3d" xmlns:o="urn:schemas-microsoft-com:office:office" xmlns:r="http://schemas.openxmlformats.org/officeDocument/2006/relationships" xmlns:m="http://schemas.openxmlformats.org/officeDocument/2006/math" xmlns:v="urn:schemas-microsoft-com:vml" xmlns:wp14="http://schemas.microsoft.com/office/word/2010/wordprocessingDrawing" xmlns:wp="http://schemas.openxmlformats.org/drawingml/2006/wordprocessingDrawing" xmlns:w10="urn:schemas-microsoft-com:office:word" xmlns:w="http://schemas.openxmlformats.org/wordprocessingml/2006/main" xmlns:w14="http://schemas.microsoft.com/office/word/2010/wordml" xmlns:w15="http://schemas.microsoft.com/office/word/2012/wordml" xmlns:w16cid="http://schemas.microsoft.com/office/word/2016/wordml/cid" xmlns:w16se="http://schemas.microsoft.com/office/word/2015/wordml/symex" xmlns:wpg="http://schemas.microsoft.com/office/word/2010/wordprocessingGroup" xmlns:wpi="http://schemas.microsoft.com/office/word/2010/wordprocessingInk" xmlns:wne="http://schemas.microsoft.com/office/word/2006/wordml" xmlns:wps="http://schemas.microsoft.com/office/word/2010/wordprocessingShape" mc:Ignorable="w14 w15 w16se w16cid wp14">
+<w:numbering xmlns:wpc="http://schemas.microsoft.com/office/word/2010/wordprocessingCanvas" xmlns:cx="http://schemas.microsoft.com/office/drawing/2014/chartex" xmlns:cx1="http://schemas.microsoft.com/office/drawing/2015/9/8/chartex" xmlns:cx2="http://schemas.microsoft.com/office/drawing/2015/10/21/chartex" xmlns:cx3="http://schemas.microsoft.com/office/drawing/2016/5/9/chartex" xmlns:cx4="http://schemas.microsoft.com/office/drawing/2016/5/10/chartex" xmlns:cx5="http://schemas.microsoft.com/office/drawing/2016/5/11/chartex" xmlns:cx6="http://schemas.microsoft.com/office/drawing/2016/5/12/chartex" xmlns:cx7="http://schemas.microsoft.com/office/drawing/2016/5/13/chartex" xmlns:cx8="http://schemas.microsoft.com/office/drawing/2016/5/14/chartex" xmlns:mc="http://schemas.openxmlformats.org/markup-compatibility/2006" xmlns:aink="http://schemas.microsoft.com/office/drawing/2016/ink" xmlns:am3d="http://schemas.microsoft.com/office/drawing/2017/model3d" xmlns:o="urn:schemas-microsoft-com:office:office" xmlns:r="http://schemas.openxmlformats.org/officeDocument/2006/relationships" xmlns:m="http://schemas.openxmlformats.org/officeDocument/2006/math" xmlns:v="urn:schemas-microsoft-com:vml" xmlns:wp14="http://schemas.microsoft.com/office/word/2010/wordprocessingDrawing" xmlns:wp="http://schemas.openxmlformats.org/drawingml/2006/wordprocessingDrawing" xmlns:w10="urn:schemas-microsoft-com:office:word" xmlns:w="http://schemas.openxmlformats.org/wordprocessingml/2006/main" xmlns:w14="http://schemas.microsoft.com/office/word/2010/wordml" xmlns:w15="http://schemas.microsoft.com/office/word/2012/wordml" xmlns:w16cex="http://schemas.microsoft.com/office/word/2018/wordml/cex" xmlns:w16cid="http://schemas.microsoft.com/office/word/2016/wordml/cid" xmlns:w16="http://schemas.microsoft.com/office/word/2018/wordml" xmlns:w16sdtdh="http://schemas.microsoft.com/office/word/2020/wordml/sdtdatahash" xmlns:w16se="http://schemas.microsoft.com/office/word/2015/wordml/symex" xmlns:wpg="http://schemas.microsoft.com/office/word/2010/wordprocessingGroup" xmlns:wpi="http://schemas.microsoft.com/office/word/2010/wordprocessingInk" xmlns:wne="http://schemas.microsoft.com/office/word/2006/wordml" xmlns:wps="http://schemas.microsoft.com/office/word/2010/wordprocessingShape" mc:Ignorable="w14 w15 w16se w16cid w16 w16cex w16sdtdh wp14">
   <w:abstractNum w:abstractNumId="0" w15:restartNumberingAfterBreak="0">
     <w:nsid w:val="FFFFFFFE"/>
     <w:multiLevelType w:val="singleLevel"/>
@@ -3871,7 +3947,7 @@
 </file>
 
 <file path=word/styles.xml><?xml version="1.0" encoding="utf-8"?>
-<w:styles xmlns:mc="http://schemas.openxmlformats.org/markup-compatibility/2006" xmlns:r="http://schemas.openxmlformats.org/officeDocument/2006/relationships" xmlns:w="http://schemas.openxmlformats.org/wordprocessingml/2006/main" xmlns:w14="http://schemas.microsoft.com/office/word/2010/wordml" xmlns:w15="http://schemas.microsoft.com/office/word/2012/wordml" xmlns:w16cid="http://schemas.microsoft.com/office/word/2016/wordml/cid" xmlns:w16se="http://schemas.microsoft.com/office/word/2015/wordml/symex" mc:Ignorable="w14 w15 w16se w16cid">
+<w:styles xmlns:mc="http://schemas.openxmlformats.org/markup-compatibility/2006" xmlns:r="http://schemas.openxmlformats.org/officeDocument/2006/relationships" xmlns:w="http://schemas.openxmlformats.org/wordprocessingml/2006/main" xmlns:w14="http://schemas.microsoft.com/office/word/2010/wordml" xmlns:w15="http://schemas.microsoft.com/office/word/2012/wordml" xmlns:w16cex="http://schemas.microsoft.com/office/word/2018/wordml/cex" xmlns:w16cid="http://schemas.microsoft.com/office/word/2016/wordml/cid" xmlns:w16="http://schemas.microsoft.com/office/word/2018/wordml" xmlns:w16sdtdh="http://schemas.microsoft.com/office/word/2020/wordml/sdtdatahash" xmlns:w16se="http://schemas.microsoft.com/office/word/2015/wordml/symex" mc:Ignorable="w14 w15 w16se w16cid w16 w16cex w16sdtdh">
   <w:docDefaults>
     <w:rPrDefault>
       <w:rPr>
@@ -3881,7 +3957,7 @@
     </w:rPrDefault>
     <w:pPrDefault/>
   </w:docDefaults>
-  <w:latentStyles w:defLockedState="0" w:defUIPriority="0" w:defSemiHidden="0" w:defUnhideWhenUsed="0" w:defQFormat="0" w:count="375">
+  <w:latentStyles w:defLockedState="0" w:defUIPriority="0" w:defSemiHidden="0" w:defUnhideWhenUsed="0" w:defQFormat="0" w:count="376">
     <w:lsdException w:name="Normal" w:qFormat="1"/>
     <w:lsdException w:name="heading 1" w:qFormat="1"/>
     <w:lsdException w:name="heading 2" w:semiHidden="1" w:unhideWhenUsed="1" w:qFormat="1"/>
@@ -3898,7 +3974,7 @@
     <w:lsdException w:name="Strong" w:qFormat="1"/>
     <w:lsdException w:name="Emphasis" w:qFormat="1"/>
     <w:lsdException w:name="HTML Preformatted" w:semiHidden="1" w:unhideWhenUsed="1"/>
-    <w:lsdException w:name="Normal Table" w:semiHidden="1" w:unhideWhenUsed="1"/>
+    <w:lsdException w:name="HTML Variable" w:semiHidden="1" w:unhideWhenUsed="1"/>
     <w:lsdException w:name="No List" w:semiHidden="1" w:unhideWhenUsed="1"/>
     <w:lsdException w:name="Outline List 1" w:semiHidden="1" w:unhideWhenUsed="1"/>
     <w:lsdException w:name="Outline List 2" w:semiHidden="1" w:unhideWhenUsed="1"/>
@@ -3944,8 +4020,7 @@
     <w:lsdException w:name="Table Subtle 2" w:semiHidden="1" w:unhideWhenUsed="1"/>
     <w:lsdException w:name="Table Web 1" w:semiHidden="1" w:unhideWhenUsed="1"/>
     <w:lsdException w:name="Table Web 2" w:semiHidden="1" w:unhideWhenUsed="1"/>
-    <w:lsdException w:name="Table Web 3" w:semiHidden="1" w:unhideWhenUsed="1"/>
-    <w:lsdException w:name="Table Theme" w:semiHidden="1" w:unhideWhenUsed="1"/>
+    <w:lsdException w:name="Balloon Text" w:semiHidden="1" w:unhideWhenUsed="1"/>
     <w:lsdException w:name="Placeholder Text" w:semiHidden="1" w:uiPriority="99"/>
     <w:lsdException w:name="No Spacing" w:uiPriority="1" w:qFormat="1"/>
     <w:lsdException w:name="Light Shading" w:uiPriority="60"/>
@@ -4165,6 +4240,7 @@
     <w:lsdException w:name="Smart Hyperlink" w:semiHidden="1" w:uiPriority="99" w:unhideWhenUsed="1"/>
     <w:lsdException w:name="Hashtag" w:semiHidden="1" w:uiPriority="99" w:unhideWhenUsed="1"/>
     <w:lsdException w:name="Unresolved Mention" w:semiHidden="1" w:uiPriority="99" w:unhideWhenUsed="1"/>
+    <w:lsdException w:name="Smart Link" w:semiHidden="1" w:uiPriority="99" w:unhideWhenUsed="1"/>
   </w:latentStyles>
   <w:style w:type="paragraph" w:default="1" w:styleId="Normal">
     <w:name w:val="Normal"/>

</xml_diff>